<commit_message>
Changes to resume and skills
</commit_message>
<xml_diff>
--- a/Resume 3.0.docx
+++ b/Resume 3.0.docx
@@ -207,7 +207,27 @@
                 <w:color w:val="000000"/>
                 <w:sz w:val="20"/>
               </w:rPr>
-              <w:t>BF1, Pallava Heights</w:t>
+              <w:t xml:space="preserve">BF1, </w:t>
+            </w:r>
+            <w:proofErr w:type="spellStart"/>
+            <w:r>
+              <w:rPr>
+                <w:rFonts w:ascii="Open Sans" w:eastAsia="Open Sans" w:hAnsi="Open Sans" w:cs="Open Sans"/>
+                <w:i/>
+                <w:color w:val="000000"/>
+                <w:sz w:val="20"/>
+              </w:rPr>
+              <w:t>Pallava</w:t>
+            </w:r>
+            <w:proofErr w:type="spellEnd"/>
+            <w:r>
+              <w:rPr>
+                <w:rFonts w:ascii="Open Sans" w:eastAsia="Open Sans" w:hAnsi="Open Sans" w:cs="Open Sans"/>
+                <w:i/>
+                <w:color w:val="000000"/>
+                <w:sz w:val="20"/>
+              </w:rPr>
+              <w:t xml:space="preserve"> Heights</w:t>
             </w:r>
           </w:p>
           <w:p>
@@ -230,8 +250,19 @@
                 <w:color w:val="000000"/>
                 <w:sz w:val="20"/>
               </w:rPr>
-              <w:t>Luz Avenue, Mylapore</w:t>
-            </w:r>
+              <w:t xml:space="preserve">Luz Avenue, </w:t>
+            </w:r>
+            <w:proofErr w:type="spellStart"/>
+            <w:r>
+              <w:rPr>
+                <w:rFonts w:ascii="Open Sans" w:eastAsia="Open Sans" w:hAnsi="Open Sans" w:cs="Open Sans"/>
+                <w:i/>
+                <w:color w:val="000000"/>
+                <w:sz w:val="20"/>
+              </w:rPr>
+              <w:t>Mylapore</w:t>
+            </w:r>
+            <w:proofErr w:type="spellEnd"/>
           </w:p>
           <w:p>
             <w:pPr>
@@ -283,6 +314,26 @@
                 <w:rFonts w:ascii="Open Sans" w:eastAsia="Open Sans" w:hAnsi="Open Sans" w:cs="Open Sans"/>
                 <w:b/>
                 <w:color w:val="0070C0"/>
+                <w:sz w:val="24"/>
+              </w:rPr>
+              <w:sym w:font="Wingdings" w:char="F028"/>
+            </w:r>
+            <w:bookmarkStart w:id="1" w:name="_GoBack"/>
+            <w:bookmarkEnd w:id="1"/>
+            <w:r>
+              <w:rPr>
+                <w:rFonts w:ascii="Open Sans" w:eastAsia="Open Sans" w:hAnsi="Open Sans" w:cs="Open Sans"/>
+                <w:b/>
+                <w:color w:val="0070C0"/>
+                <w:sz w:val="20"/>
+              </w:rPr>
+              <w:t xml:space="preserve"> </w:t>
+            </w:r>
+            <w:r>
+              <w:rPr>
+                <w:rFonts w:ascii="Open Sans" w:eastAsia="Open Sans" w:hAnsi="Open Sans" w:cs="Open Sans"/>
+                <w:b/>
+                <w:color w:val="0070C0"/>
                 <w:sz w:val="20"/>
               </w:rPr>
               <w:t>(91) 9940280519</w:t>
@@ -295,19 +346,35 @@
               </w:pBdr>
               <w:spacing w:before="0" w:line="276" w:lineRule="auto"/>
               <w:rPr>
+                <w:rStyle w:val="Hyperlink"/>
                 <w:rFonts w:ascii="Open Sans" w:eastAsia="Open Sans" w:hAnsi="Open Sans" w:cs="Open Sans"/>
                 <w:b/>
-                <w:color w:val="000000"/>
-                <w:sz w:val="20"/>
-              </w:rPr>
-            </w:pPr>
+              </w:rPr>
+            </w:pPr>
+            <w:r>
+              <w:rPr>
+                <w:b/>
+                <w:color w:val="0070C0"/>
+                <w:sz w:val="24"/>
+              </w:rPr>
+              <w:sym w:font="Wingdings" w:char="F02A"/>
+            </w:r>
+            <w:r>
+              <w:rPr>
+                <w:rStyle w:val="Hyperlink"/>
+                <w:rFonts w:ascii="Open Sans" w:eastAsia="Open Sans" w:hAnsi="Open Sans" w:cs="Open Sans"/>
+                <w:b/>
+                <w:sz w:val="20"/>
+                <w:u w:val="none"/>
+              </w:rPr>
+              <w:t xml:space="preserve"> </w:t>
+            </w:r>
             <w:hyperlink r:id="rId8" w:history="1">
               <w:r>
                 <w:rPr>
                   <w:rStyle w:val="Hyperlink"/>
                   <w:rFonts w:ascii="Open Sans" w:eastAsia="Open Sans" w:hAnsi="Open Sans" w:cs="Open Sans"/>
                   <w:b/>
-                  <w:sz w:val="20"/>
                 </w:rPr>
                 <w:t>nanthsree22@gmail.com</w:t>
               </w:r>
@@ -328,13 +395,39 @@
             </w:pPr>
             <w:r>
               <w:rPr>
+                <w:rStyle w:val="Hyperlink"/>
                 <w:rFonts w:ascii="Open Sans" w:eastAsia="Open Sans" w:hAnsi="Open Sans" w:cs="Open Sans"/>
                 <w:b/>
+                <w:u w:val="none"/>
+              </w:rPr>
+              <w:t xml:space="preserve"> </w:t>
+            </w:r>
+            <w:r>
+              <w:rPr>
                 <w:color w:val="0070C0"/>
-                <w:sz w:val="20"/>
-              </w:rPr>
-              <w:t>ananthsridhar.github.io</w:t>
-            </w:r>
+                <w:sz w:val="24"/>
+              </w:rPr>
+              <w:sym w:font="Webdings" w:char="F0FD"/>
+            </w:r>
+            <w:r>
+              <w:rPr>
+                <w:rStyle w:val="Hyperlink"/>
+                <w:rFonts w:ascii="Open Sans" w:eastAsia="Open Sans" w:hAnsi="Open Sans" w:cs="Open Sans"/>
+                <w:b/>
+                <w:u w:val="none"/>
+              </w:rPr>
+              <w:t xml:space="preserve"> </w:t>
+            </w:r>
+            <w:hyperlink r:id="rId9" w:history="1">
+              <w:r>
+                <w:rPr>
+                  <w:rStyle w:val="Hyperlink"/>
+                  <w:rFonts w:ascii="Open Sans" w:eastAsia="Open Sans" w:hAnsi="Open Sans" w:cs="Open Sans"/>
+                  <w:b/>
+                </w:rPr>
+                <w:t>ananthsridhar.github.io</w:t>
+              </w:r>
+            </w:hyperlink>
           </w:p>
         </w:tc>
       </w:tr>
@@ -370,8 +463,8 @@
               </w:pBdr>
               <w:spacing w:before="360"/>
             </w:pPr>
-            <w:bookmarkStart w:id="1" w:name="_y7d3xdxnr44m" w:colFirst="0" w:colLast="0"/>
-            <w:bookmarkEnd w:id="1"/>
+            <w:bookmarkStart w:id="2" w:name="_y7d3xdxnr44m" w:colFirst="0" w:colLast="0"/>
+            <w:bookmarkEnd w:id="2"/>
             <w:r>
               <w:t>EXPERIENCE</w:t>
             </w:r>
@@ -393,8 +486,8 @@
                 <w:color w:val="000000" w:themeColor="text1"/>
               </w:rPr>
             </w:pPr>
-            <w:bookmarkStart w:id="2" w:name="_rfgvkg2ifhfd" w:colFirst="0" w:colLast="0"/>
-            <w:bookmarkEnd w:id="2"/>
+            <w:bookmarkStart w:id="3" w:name="_rfgvkg2ifhfd" w:colFirst="0" w:colLast="0"/>
+            <w:bookmarkEnd w:id="3"/>
             <w:r>
               <w:rPr>
                 <w:rFonts w:ascii="Open Sans Light" w:hAnsi="Open Sans Light" w:cs="Open Sans Light"/>
@@ -453,8 +546,8 @@
                 <w:szCs w:val="22"/>
               </w:rPr>
             </w:pPr>
-            <w:bookmarkStart w:id="3" w:name="_dtxd4manuc8u" w:colFirst="0" w:colLast="0"/>
-            <w:bookmarkEnd w:id="3"/>
+            <w:bookmarkStart w:id="4" w:name="_dtxd4manuc8u" w:colFirst="0" w:colLast="0"/>
+            <w:bookmarkEnd w:id="4"/>
             <w:r>
               <w:rPr>
                 <w:rFonts w:ascii="Open Sans Light" w:eastAsia="Merriweather" w:hAnsi="Open Sans Light" w:cs="Open Sans Light"/>
@@ -526,7 +619,13 @@
               <w:rPr>
                 <w:color w:val="000000" w:themeColor="text1"/>
               </w:rPr>
-              <w:t>[3 YEARS 11 Mo.]</w:t>
+              <w:t>[3 YEARS 9 MONTHS</w:t>
+            </w:r>
+            <w:r>
+              <w:rPr>
+                <w:color w:val="000000" w:themeColor="text1"/>
+              </w:rPr>
+              <w:t>]</w:t>
             </w:r>
           </w:p>
           <w:p>
@@ -649,7 +748,33 @@
                 <w:b/>
                 <w:color w:val="auto"/>
               </w:rPr>
-              <w:t>(Java)</w:t>
+              <w:t>(Java</w:t>
+            </w:r>
+            <w:r>
+              <w:rPr>
+                <w:rFonts w:ascii="Open Sans Light" w:hAnsi="Open Sans Light" w:cs="Open Sans Light"/>
+                <w:b/>
+                <w:color w:val="auto"/>
+              </w:rPr>
+              <w:t xml:space="preserve">, </w:t>
+            </w:r>
+            <w:proofErr w:type="spellStart"/>
+            <w:r>
+              <w:rPr>
+                <w:rFonts w:ascii="Open Sans Light" w:hAnsi="Open Sans Light" w:cs="Open Sans Light"/>
+                <w:b/>
+                <w:color w:val="auto"/>
+              </w:rPr>
+              <w:t>SpringBoot</w:t>
+            </w:r>
+            <w:proofErr w:type="spellEnd"/>
+            <w:r>
+              <w:rPr>
+                <w:rFonts w:ascii="Open Sans Light" w:hAnsi="Open Sans Light" w:cs="Open Sans Light"/>
+                <w:b/>
+                <w:color w:val="auto"/>
+              </w:rPr>
+              <w:t>)</w:t>
             </w:r>
             <w:r>
               <w:rPr>
@@ -726,7 +851,21 @@
                 <w:rFonts w:ascii="Open Sans Light" w:hAnsi="Open Sans Light" w:cs="Open Sans Light"/>
                 <w:color w:val="auto"/>
               </w:rPr>
-              <w:t xml:space="preserve"> under Agile </w:t>
+              <w:t xml:space="preserve"> </w:t>
+            </w:r>
+            <w:r>
+              <w:rPr>
+                <w:rFonts w:ascii="Open Sans Light" w:hAnsi="Open Sans Light" w:cs="Open Sans Light"/>
+                <w:color w:val="auto"/>
+              </w:rPr>
+              <w:t xml:space="preserve">and </w:t>
+            </w:r>
+            <w:r>
+              <w:rPr>
+                <w:rFonts w:ascii="Open Sans Light" w:hAnsi="Open Sans Light" w:cs="Open Sans Light"/>
+                <w:color w:val="auto"/>
+              </w:rPr>
+              <w:t xml:space="preserve">under Agile </w:t>
             </w:r>
             <w:r>
               <w:rPr>
@@ -845,8 +984,8 @@
                 <w:szCs w:val="22"/>
               </w:rPr>
             </w:pPr>
-            <w:bookmarkStart w:id="4" w:name="_2i0fct3nw0db" w:colFirst="0" w:colLast="0"/>
-            <w:bookmarkEnd w:id="4"/>
+            <w:bookmarkStart w:id="5" w:name="_2i0fct3nw0db" w:colFirst="0" w:colLast="0"/>
+            <w:bookmarkEnd w:id="5"/>
             <w:r>
               <w:rPr>
                 <w:color w:val="000000" w:themeColor="text1"/>
@@ -962,7 +1101,25 @@
                 <w:b/>
                 <w:color w:val="auto"/>
               </w:rPr>
-              <w:t xml:space="preserve"> (Unityscript)</w:t>
+              <w:t xml:space="preserve"> (</w:t>
+            </w:r>
+            <w:proofErr w:type="spellStart"/>
+            <w:r>
+              <w:rPr>
+                <w:rFonts w:ascii="Open Sans Light" w:hAnsi="Open Sans Light" w:cs="Open Sans Light"/>
+                <w:b/>
+                <w:color w:val="auto"/>
+              </w:rPr>
+              <w:t>Unityscript</w:t>
+            </w:r>
+            <w:proofErr w:type="spellEnd"/>
+            <w:r>
+              <w:rPr>
+                <w:rFonts w:ascii="Open Sans Light" w:hAnsi="Open Sans Light" w:cs="Open Sans Light"/>
+                <w:b/>
+                <w:color w:val="auto"/>
+              </w:rPr>
+              <w:t>)</w:t>
             </w:r>
             <w:r>
               <w:rPr>
@@ -987,8 +1144,8 @@
                 <w:color w:val="B7B7B7"/>
               </w:rPr>
             </w:pPr>
-            <w:bookmarkStart w:id="5" w:name="_yk8luflkpwij" w:colFirst="0" w:colLast="0"/>
-            <w:bookmarkEnd w:id="5"/>
+            <w:bookmarkStart w:id="6" w:name="_yk8luflkpwij" w:colFirst="0" w:colLast="0"/>
+            <w:bookmarkEnd w:id="6"/>
             <w:r>
               <w:t>EDUCATION</w:t>
             </w:r>
@@ -1010,8 +1167,8 @@
                 <w:color w:val="000000" w:themeColor="text1"/>
               </w:rPr>
             </w:pPr>
-            <w:bookmarkStart w:id="6" w:name="_ley6zs8eiyt8" w:colFirst="0" w:colLast="0"/>
-            <w:bookmarkEnd w:id="6"/>
+            <w:bookmarkStart w:id="7" w:name="_ley6zs8eiyt8" w:colFirst="0" w:colLast="0"/>
+            <w:bookmarkEnd w:id="7"/>
             <w:r>
               <w:rPr>
                 <w:rFonts w:ascii="Open Sans Light" w:hAnsi="Open Sans Light" w:cs="Open Sans Light"/>
@@ -1087,8 +1244,8 @@
                 <w:color w:val="000000" w:themeColor="text1"/>
               </w:rPr>
             </w:pPr>
-            <w:bookmarkStart w:id="7" w:name="_7vtcyzeczjot" w:colFirst="0" w:colLast="0"/>
-            <w:bookmarkEnd w:id="7"/>
+            <w:bookmarkStart w:id="8" w:name="_7vtcyzeczjot" w:colFirst="0" w:colLast="0"/>
+            <w:bookmarkEnd w:id="8"/>
             <w:r>
               <w:rPr>
                 <w:color w:val="000000" w:themeColor="text1"/>
@@ -1130,8 +1287,8 @@
               </w:pBdr>
               <w:spacing w:before="240"/>
             </w:pPr>
-            <w:bookmarkStart w:id="8" w:name="_jhv78pp9wtzd" w:colFirst="0" w:colLast="0"/>
-            <w:bookmarkEnd w:id="8"/>
+            <w:bookmarkStart w:id="9" w:name="_jhv78pp9wtzd" w:colFirst="0" w:colLast="0"/>
+            <w:bookmarkEnd w:id="9"/>
             <w:r>
               <w:t xml:space="preserve">MISC. </w:t>
             </w:r>
@@ -1153,8 +1310,8 @@
                 <w:color w:val="000000" w:themeColor="text1"/>
               </w:rPr>
             </w:pPr>
-            <w:bookmarkStart w:id="9" w:name="_5lq6bll4sqd5" w:colFirst="0" w:colLast="0"/>
-            <w:bookmarkEnd w:id="9"/>
+            <w:bookmarkStart w:id="10" w:name="_5lq6bll4sqd5" w:colFirst="0" w:colLast="0"/>
+            <w:bookmarkEnd w:id="10"/>
             <w:r>
               <w:rPr>
                 <w:rFonts w:ascii="Open Sans Light" w:hAnsi="Open Sans Light" w:cs="Open Sans Light"/>
@@ -1290,8 +1447,8 @@
                 <w:szCs w:val="20"/>
               </w:rPr>
             </w:pPr>
-            <w:bookmarkStart w:id="10" w:name="_j8r0d9st7b37" w:colFirst="0" w:colLast="0"/>
-            <w:bookmarkEnd w:id="10"/>
+            <w:bookmarkStart w:id="11" w:name="_j8r0d9st7b37" w:colFirst="0" w:colLast="0"/>
+            <w:bookmarkEnd w:id="11"/>
             <w:r>
               <w:rPr>
                 <w:rFonts w:ascii="Open Sans Light" w:hAnsi="Open Sans Light" w:cs="Open Sans Light"/>
@@ -1459,8 +1616,8 @@
               </w:pBdr>
               <w:spacing w:before="360"/>
             </w:pPr>
-            <w:bookmarkStart w:id="11" w:name="_ca0awj8022e2" w:colFirst="0" w:colLast="0"/>
-            <w:bookmarkEnd w:id="11"/>
+            <w:bookmarkStart w:id="12" w:name="_ca0awj8022e2" w:colFirst="0" w:colLast="0"/>
+            <w:bookmarkEnd w:id="12"/>
             <w:r>
               <w:t>TECHNICAL SKILLS</w:t>
             </w:r>
@@ -1510,6 +1667,7 @@
                 <w:color w:val="auto"/>
               </w:rPr>
             </w:pPr>
+            <w:proofErr w:type="spellStart"/>
             <w:r>
               <w:rPr>
                 <w:rFonts w:ascii="Open Sans" w:hAnsi="Open Sans" w:cs="Open Sans"/>
@@ -1524,8 +1682,7 @@
               </w:rPr>
               <w:t>script</w:t>
             </w:r>
-            <w:bookmarkStart w:id="12" w:name="_GoBack"/>
-            <w:bookmarkEnd w:id="12"/>
+            <w:proofErr w:type="spellEnd"/>
             <w:r>
               <w:rPr>
                 <w:rFonts w:ascii="Open Sans" w:hAnsi="Open Sans" w:cs="Open Sans"/>
@@ -1952,7 +2109,14 @@
                 <w:rFonts w:ascii="Open Sans" w:hAnsi="Open Sans" w:cs="Open Sans"/>
                 <w:color w:val="auto"/>
               </w:rPr>
-              <w:t>Badminton, Reading, Stand-Up Comedy</w:t>
+              <w:t xml:space="preserve">Badminton, Reading, </w:t>
+            </w:r>
+            <w:r>
+              <w:rPr>
+                <w:rFonts w:ascii="Open Sans" w:hAnsi="Open Sans" w:cs="Open Sans"/>
+                <w:color w:val="auto"/>
+              </w:rPr>
+              <w:t>Travelling</w:t>
             </w:r>
           </w:p>
         </w:tc>
@@ -1970,7 +2134,7 @@
       </w:pPr>
     </w:p>
     <w:sectPr>
-      <w:footerReference w:type="default" r:id="rId9"/>
+      <w:footerReference w:type="default" r:id="rId10"/>
       <w:pgSz w:w="12240" w:h="15840"/>
       <w:pgMar w:top="576" w:right="863" w:bottom="863" w:left="863" w:header="0" w:footer="397" w:gutter="0"/>
       <w:pgNumType w:start="1"/>
@@ -3366,7 +3530,7 @@
 </file>
 
 <file path=customXml/itemProps1.xml><?xml version="1.0" encoding="utf-8"?>
-<ds:datastoreItem xmlns:ds="http://schemas.openxmlformats.org/officeDocument/2006/customXml" ds:itemID="{9F72CE9D-B99E-4226-82F3-78B2393CC244}">
+<ds:datastoreItem xmlns:ds="http://schemas.openxmlformats.org/officeDocument/2006/customXml" ds:itemID="{EBE724E5-D58B-4248-94C0-D4EEE607078A}">
   <ds:schemaRefs>
     <ds:schemaRef ds:uri="http://schemas.openxmlformats.org/officeDocument/2006/bibliography"/>
   </ds:schemaRefs>

</xml_diff>

<commit_message>
Tinkering and added content
</commit_message>
<xml_diff>
--- a/Resume 3.0.docx
+++ b/Resume 3.0.docx
@@ -207,19 +207,22 @@
                 <w:color w:val="000000"/>
                 <w:sz w:val="20"/>
               </w:rPr>
-              <w:t xml:space="preserve">BF1, </w:t>
-            </w:r>
-            <w:proofErr w:type="spellStart"/>
-            <w:r>
+              <w:t>BF1, Pallava Heights</w:t>
+            </w:r>
+          </w:p>
+          <w:p>
+            <w:pPr>
+              <w:pBdr>
+                <w:left w:val="single" w:sz="18" w:space="4" w:color="2079C7"/>
+              </w:pBdr>
+              <w:spacing w:before="0" w:line="276" w:lineRule="auto"/>
               <w:rPr>
                 <w:rFonts w:ascii="Open Sans" w:eastAsia="Open Sans" w:hAnsi="Open Sans" w:cs="Open Sans"/>
                 <w:i/>
                 <w:color w:val="000000"/>
                 <w:sz w:val="20"/>
               </w:rPr>
-              <w:t>Pallava</w:t>
-            </w:r>
-            <w:proofErr w:type="spellEnd"/>
+            </w:pPr>
             <w:r>
               <w:rPr>
                 <w:rFonts w:ascii="Open Sans" w:eastAsia="Open Sans" w:hAnsi="Open Sans" w:cs="Open Sans"/>
@@ -227,42 +230,8 @@
                 <w:color w:val="000000"/>
                 <w:sz w:val="20"/>
               </w:rPr>
-              <w:t xml:space="preserve"> Heights</w:t>
-            </w:r>
-          </w:p>
-          <w:p>
-            <w:pPr>
-              <w:pBdr>
-                <w:left w:val="single" w:sz="18" w:space="4" w:color="2079C7"/>
-              </w:pBdr>
-              <w:spacing w:before="0" w:line="276" w:lineRule="auto"/>
-              <w:rPr>
-                <w:rFonts w:ascii="Open Sans" w:eastAsia="Open Sans" w:hAnsi="Open Sans" w:cs="Open Sans"/>
-                <w:i/>
-                <w:color w:val="000000"/>
-                <w:sz w:val="20"/>
-              </w:rPr>
-            </w:pPr>
-            <w:r>
-              <w:rPr>
-                <w:rFonts w:ascii="Open Sans" w:eastAsia="Open Sans" w:hAnsi="Open Sans" w:cs="Open Sans"/>
-                <w:i/>
-                <w:color w:val="000000"/>
-                <w:sz w:val="20"/>
-              </w:rPr>
-              <w:t xml:space="preserve">Luz Avenue, </w:t>
-            </w:r>
-            <w:proofErr w:type="spellStart"/>
-            <w:r>
-              <w:rPr>
-                <w:rFonts w:ascii="Open Sans" w:eastAsia="Open Sans" w:hAnsi="Open Sans" w:cs="Open Sans"/>
-                <w:i/>
-                <w:color w:val="000000"/>
-                <w:sz w:val="20"/>
-              </w:rPr>
-              <w:t>Mylapore</w:t>
-            </w:r>
-            <w:proofErr w:type="spellEnd"/>
+              <w:t>Luz Avenue, Mylapore</w:t>
+            </w:r>
           </w:p>
           <w:p>
             <w:pPr>
@@ -318,8 +287,6 @@
               </w:rPr>
               <w:sym w:font="Wingdings" w:char="F028"/>
             </w:r>
-            <w:bookmarkStart w:id="1" w:name="_GoBack"/>
-            <w:bookmarkEnd w:id="1"/>
             <w:r>
               <w:rPr>
                 <w:rFonts w:ascii="Open Sans" w:eastAsia="Open Sans" w:hAnsi="Open Sans" w:cs="Open Sans"/>
@@ -433,7 +400,7 @@
       </w:tr>
       <w:tr>
         <w:trPr>
-          <w:trHeight w:val="661"/>
+          <w:trHeight w:val="624"/>
         </w:trPr>
         <w:tc>
           <w:tcPr>
@@ -461,10 +428,10 @@
                 <w:right w:val="nil"/>
                 <w:between w:val="nil"/>
               </w:pBdr>
-              <w:spacing w:before="360"/>
-            </w:pPr>
-            <w:bookmarkStart w:id="2" w:name="_y7d3xdxnr44m" w:colFirst="0" w:colLast="0"/>
-            <w:bookmarkEnd w:id="2"/>
+              <w:spacing w:before="120"/>
+            </w:pPr>
+            <w:bookmarkStart w:id="1" w:name="_y7d3xdxnr44m" w:colFirst="0" w:colLast="0"/>
+            <w:bookmarkEnd w:id="1"/>
             <w:r>
               <w:t>EXPERIENCE</w:t>
             </w:r>
@@ -486,8 +453,8 @@
                 <w:color w:val="000000" w:themeColor="text1"/>
               </w:rPr>
             </w:pPr>
-            <w:bookmarkStart w:id="3" w:name="_rfgvkg2ifhfd" w:colFirst="0" w:colLast="0"/>
-            <w:bookmarkEnd w:id="3"/>
+            <w:bookmarkStart w:id="2" w:name="_rfgvkg2ifhfd" w:colFirst="0" w:colLast="0"/>
+            <w:bookmarkEnd w:id="2"/>
             <w:r>
               <w:rPr>
                 <w:rFonts w:ascii="Open Sans Light" w:hAnsi="Open Sans Light" w:cs="Open Sans Light"/>
@@ -546,8 +513,8 @@
                 <w:szCs w:val="22"/>
               </w:rPr>
             </w:pPr>
-            <w:bookmarkStart w:id="4" w:name="_dtxd4manuc8u" w:colFirst="0" w:colLast="0"/>
-            <w:bookmarkEnd w:id="4"/>
+            <w:bookmarkStart w:id="3" w:name="_dtxd4manuc8u" w:colFirst="0" w:colLast="0"/>
+            <w:bookmarkEnd w:id="3"/>
             <w:r>
               <w:rPr>
                 <w:rFonts w:ascii="Open Sans Light" w:eastAsia="Merriweather" w:hAnsi="Open Sans Light" w:cs="Open Sans Light"/>
@@ -592,37 +559,53 @@
           <w:p>
             <w:pPr>
               <w:pStyle w:val="Heading3"/>
+              <w:pBdr>
+                <w:bottom w:val="single" w:sz="4" w:space="1" w:color="0070C0"/>
+              </w:pBdr>
               <w:spacing w:before="0"/>
               <w:rPr>
-                <w:color w:val="000000" w:themeColor="text1"/>
-              </w:rPr>
-            </w:pPr>
-            <w:r>
-              <w:rPr>
+                <w:b/>
+                <w:color w:val="000000" w:themeColor="text1"/>
+              </w:rPr>
+            </w:pPr>
+            <w:r>
+              <w:rPr>
+                <w:b/>
                 <w:color w:val="000000" w:themeColor="text1"/>
               </w:rPr>
               <w:t>AUGUST</w:t>
             </w:r>
             <w:r>
               <w:rPr>
+                <w:b/>
                 <w:color w:val="000000" w:themeColor="text1"/>
               </w:rPr>
               <w:t xml:space="preserve"> 2015 </w:t>
             </w:r>
             <w:r>
               <w:rPr>
+                <w:b/>
                 <w:color w:val="000000" w:themeColor="text1"/>
               </w:rPr>
               <w:t xml:space="preserve">- PRESENT </w:t>
             </w:r>
             <w:r>
               <w:rPr>
-                <w:color w:val="000000" w:themeColor="text1"/>
-              </w:rPr>
-              <w:t>[3 YEARS 9 MONTHS</w:t>
-            </w:r>
-            <w:r>
-              <w:rPr>
+                <w:b/>
+                <w:color w:val="000000" w:themeColor="text1"/>
+              </w:rPr>
+              <w:t>[3 YEARS 10</w:t>
+            </w:r>
+            <w:r>
+              <w:rPr>
+                <w:b/>
+                <w:color w:val="000000" w:themeColor="text1"/>
+              </w:rPr>
+              <w:t xml:space="preserve"> MONTHS</w:t>
+            </w:r>
+            <w:r>
+              <w:rPr>
+                <w:b/>
                 <w:color w:val="000000" w:themeColor="text1"/>
               </w:rPr>
               <w:t>]</w:t>
@@ -668,7 +651,23 @@
                 <w:rFonts w:ascii="Open Sans Light" w:hAnsi="Open Sans Light" w:cs="Open Sans Light"/>
                 <w:color w:val="auto"/>
               </w:rPr>
-              <w:t xml:space="preserve">US based </w:t>
+              <w:t>US</w:t>
+            </w:r>
+            <w:r>
+              <w:rPr>
+                <w:rFonts w:ascii="Open Sans Light" w:hAnsi="Open Sans Light" w:cs="Open Sans Light"/>
+                <w:color w:val="auto"/>
+              </w:rPr>
+              <w:t>-</w:t>
+            </w:r>
+            <w:bookmarkStart w:id="4" w:name="_GoBack"/>
+            <w:bookmarkEnd w:id="4"/>
+            <w:r>
+              <w:rPr>
+                <w:rFonts w:ascii="Open Sans Light" w:hAnsi="Open Sans Light" w:cs="Open Sans Light"/>
+                <w:color w:val="auto"/>
+              </w:rPr>
+              <w:t xml:space="preserve">based </w:t>
             </w:r>
             <w:r>
               <w:rPr>
@@ -710,105 +709,67 @@
                 <w:rFonts w:ascii="Open Sans Light" w:hAnsi="Open Sans Light" w:cs="Open Sans Light"/>
                 <w:color w:val="auto"/>
               </w:rPr>
-              <w:t xml:space="preserve">Involved in projects ranging from </w:t>
-            </w:r>
-            <w:r>
-              <w:rPr>
-                <w:rFonts w:ascii="Open Sans Light" w:hAnsi="Open Sans Light" w:cs="Open Sans Light"/>
-                <w:b/>
-                <w:color w:val="auto"/>
-              </w:rPr>
-              <w:t>UI development</w:t>
-            </w:r>
-            <w:r>
-              <w:rPr>
-                <w:rFonts w:ascii="Open Sans Light" w:hAnsi="Open Sans Light" w:cs="Open Sans Light"/>
-                <w:color w:val="auto"/>
-              </w:rPr>
-              <w:t xml:space="preserve"> (jQuery in addition to HTML and CSS including using Bootstrap) to </w:t>
-            </w:r>
-            <w:r>
-              <w:rPr>
-                <w:rFonts w:ascii="Open Sans Light" w:hAnsi="Open Sans Light" w:cs="Open Sans Light"/>
-                <w:b/>
-                <w:color w:val="auto"/>
-              </w:rPr>
-              <w:t>Backend development</w:t>
-            </w:r>
-            <w:r>
-              <w:rPr>
-                <w:rFonts w:ascii="Open Sans Light" w:hAnsi="Open Sans Light" w:cs="Open Sans Light"/>
-                <w:color w:val="auto"/>
-              </w:rPr>
-              <w:t xml:space="preserve"> </w:t>
-            </w:r>
-            <w:r>
-              <w:rPr>
-                <w:rFonts w:ascii="Open Sans Light" w:hAnsi="Open Sans Light" w:cs="Open Sans Light"/>
-                <w:b/>
-                <w:color w:val="auto"/>
-              </w:rPr>
-              <w:t>(Java</w:t>
-            </w:r>
-            <w:r>
-              <w:rPr>
-                <w:rFonts w:ascii="Open Sans Light" w:hAnsi="Open Sans Light" w:cs="Open Sans Light"/>
-                <w:b/>
-                <w:color w:val="auto"/>
-              </w:rPr>
-              <w:t xml:space="preserve">, </w:t>
-            </w:r>
-            <w:proofErr w:type="spellStart"/>
-            <w:r>
-              <w:rPr>
-                <w:rFonts w:ascii="Open Sans Light" w:hAnsi="Open Sans Light" w:cs="Open Sans Light"/>
-                <w:b/>
-                <w:color w:val="auto"/>
-              </w:rPr>
-              <w:t>SpringBoot</w:t>
-            </w:r>
-            <w:proofErr w:type="spellEnd"/>
-            <w:r>
-              <w:rPr>
-                <w:rFonts w:ascii="Open Sans Light" w:hAnsi="Open Sans Light" w:cs="Open Sans Light"/>
-                <w:b/>
-                <w:color w:val="auto"/>
-              </w:rPr>
-              <w:t>)</w:t>
-            </w:r>
-            <w:r>
-              <w:rPr>
-                <w:rFonts w:ascii="Open Sans Light" w:hAnsi="Open Sans Light" w:cs="Open Sans Light"/>
-                <w:color w:val="auto"/>
-              </w:rPr>
-              <w:t xml:space="preserve"> and </w:t>
-            </w:r>
-            <w:r>
-              <w:rPr>
-                <w:rFonts w:ascii="Open Sans Light" w:hAnsi="Open Sans Light" w:cs="Open Sans Light"/>
-                <w:b/>
-                <w:color w:val="auto"/>
-              </w:rPr>
-              <w:t>Data Center Migration</w:t>
-            </w:r>
-            <w:r>
-              <w:rPr>
-                <w:rFonts w:ascii="Open Sans Light" w:hAnsi="Open Sans Light" w:cs="Open Sans Light"/>
-                <w:color w:val="auto"/>
-              </w:rPr>
-              <w:t xml:space="preserve"> projects</w:t>
-            </w:r>
-            <w:r>
-              <w:rPr>
-                <w:color w:val="auto"/>
-              </w:rPr>
-              <w:t>.</w:t>
-            </w:r>
-            <w:r>
-              <w:rPr>
-                <w:color w:val="auto"/>
-              </w:rPr>
-              <w:t xml:space="preserve"> </w:t>
+              <w:t>W</w:t>
+            </w:r>
+            <w:r>
+              <w:rPr>
+                <w:rFonts w:ascii="Open Sans Light" w:hAnsi="Open Sans Light" w:cs="Open Sans Light"/>
+                <w:color w:val="auto"/>
+              </w:rPr>
+              <w:t xml:space="preserve">orked on development and maintenance of Client web portal </w:t>
+            </w:r>
+            <w:r>
+              <w:rPr>
+                <w:rFonts w:ascii="Open Sans Light" w:hAnsi="Open Sans Light" w:cs="Open Sans Light"/>
+                <w:b/>
+                <w:color w:val="auto"/>
+              </w:rPr>
+              <w:t xml:space="preserve">using Java (Struts), HTML, CSS, </w:t>
+            </w:r>
+            <w:r>
+              <w:rPr>
+                <w:rFonts w:ascii="Open Sans Light" w:hAnsi="Open Sans Light" w:cs="Open Sans Light"/>
+                <w:b/>
+                <w:color w:val="auto"/>
+              </w:rPr>
+              <w:t>JavaScript</w:t>
+            </w:r>
+            <w:r>
+              <w:rPr>
+                <w:rFonts w:ascii="Open Sans Light" w:hAnsi="Open Sans Light" w:cs="Open Sans Light"/>
+                <w:b/>
+                <w:color w:val="auto"/>
+              </w:rPr>
+              <w:t xml:space="preserve"> + jQuery</w:t>
+            </w:r>
+            <w:r>
+              <w:rPr>
+                <w:rFonts w:ascii="Open Sans Light" w:hAnsi="Open Sans Light" w:cs="Open Sans Light"/>
+                <w:color w:val="auto"/>
+              </w:rPr>
+              <w:t xml:space="preserve"> and database using </w:t>
+            </w:r>
+            <w:r>
+              <w:rPr>
+                <w:rFonts w:ascii="Open Sans Light" w:hAnsi="Open Sans Light" w:cs="Open Sans Light"/>
+                <w:b/>
+                <w:color w:val="auto"/>
+              </w:rPr>
+              <w:t>Oracle SQL</w:t>
+            </w:r>
+            <w:r>
+              <w:rPr>
+                <w:rFonts w:ascii="Open Sans Light" w:hAnsi="Open Sans Light" w:cs="Open Sans Light"/>
+                <w:color w:val="auto"/>
+              </w:rPr>
+              <w:t>. Responsible</w:t>
+            </w:r>
+            <w:r>
+              <w:rPr>
+                <w:rFonts w:ascii="Open Sans Light" w:hAnsi="Open Sans Light" w:cs="Open Sans Light"/>
+                <w:color w:val="auto"/>
+              </w:rPr>
+              <w:t xml:space="preserve"> for</w:t>
             </w:r>
           </w:p>
           <w:p>
@@ -825,7 +786,6 @@
                 <w:right w:val="nil"/>
                 <w:between w:val="nil"/>
               </w:pBdr>
-              <w:ind w:left="473"/>
               <w:jc w:val="both"/>
               <w:rPr>
                 <w:rFonts w:ascii="Open Sans Light" w:hAnsi="Open Sans Light" w:cs="Open Sans Light"/>
@@ -837,60 +797,30 @@
                 <w:rFonts w:ascii="Open Sans Light" w:hAnsi="Open Sans Light" w:cs="Open Sans Light"/>
                 <w:color w:val="auto"/>
               </w:rPr>
-              <w:t>Experienced working in a large team</w:t>
-            </w:r>
-            <w:r>
-              <w:rPr>
-                <w:rFonts w:ascii="Open Sans Light" w:hAnsi="Open Sans Light" w:cs="Open Sans Light"/>
-                <w:color w:val="auto"/>
-              </w:rPr>
-              <w:t>s</w:t>
-            </w:r>
-            <w:r>
-              <w:rPr>
-                <w:rFonts w:ascii="Open Sans Light" w:hAnsi="Open Sans Light" w:cs="Open Sans Light"/>
-                <w:color w:val="auto"/>
-              </w:rPr>
-              <w:t xml:space="preserve"> </w:t>
-            </w:r>
-            <w:r>
-              <w:rPr>
-                <w:rFonts w:ascii="Open Sans Light" w:hAnsi="Open Sans Light" w:cs="Open Sans Light"/>
-                <w:color w:val="auto"/>
-              </w:rPr>
-              <w:t xml:space="preserve">and </w:t>
-            </w:r>
-            <w:r>
-              <w:rPr>
-                <w:rFonts w:ascii="Open Sans Light" w:hAnsi="Open Sans Light" w:cs="Open Sans Light"/>
-                <w:color w:val="auto"/>
-              </w:rPr>
-              <w:t xml:space="preserve">under Agile </w:t>
-            </w:r>
-            <w:r>
-              <w:rPr>
-                <w:rFonts w:ascii="Open Sans Light" w:hAnsi="Open Sans Light" w:cs="Open Sans Light"/>
-                <w:color w:val="auto"/>
-              </w:rPr>
-              <w:t>methodol</w:t>
-            </w:r>
-            <w:r>
-              <w:rPr>
-                <w:rFonts w:ascii="Open Sans Light" w:hAnsi="Open Sans Light" w:cs="Open Sans Light"/>
-                <w:color w:val="auto"/>
-              </w:rPr>
-              <w:t>o</w:t>
-            </w:r>
-            <w:r>
-              <w:rPr>
-                <w:rFonts w:ascii="Open Sans Light" w:hAnsi="Open Sans Light" w:cs="Open Sans Light"/>
-                <w:color w:val="auto"/>
-              </w:rPr>
-              <w:t>gy</w:t>
-            </w:r>
-          </w:p>
-          <w:p>
-            <w:pPr>
+              <w:t xml:space="preserve">Understanding requirements and creation of </w:t>
+            </w:r>
+            <w:r>
+              <w:rPr>
+                <w:rFonts w:ascii="Open Sans Light" w:hAnsi="Open Sans Light" w:cs="Open Sans Light"/>
+                <w:color w:val="auto"/>
+              </w:rPr>
+              <w:t>look and feel</w:t>
+            </w:r>
+            <w:r>
+              <w:rPr>
+                <w:rFonts w:ascii="Open Sans Light" w:hAnsi="Open Sans Light" w:cs="Open Sans Light"/>
+                <w:color w:val="auto"/>
+              </w:rPr>
+              <w:t xml:space="preserve"> as per design</w:t>
+            </w:r>
+          </w:p>
+          <w:p>
+            <w:pPr>
+              <w:pStyle w:val="ListParagraph"/>
+              <w:numPr>
+                <w:ilvl w:val="0"/>
+                <w:numId w:val="3"/>
+              </w:numPr>
               <w:pBdr>
                 <w:top w:val="nil"/>
                 <w:left w:val="nil"/>
@@ -898,54 +828,26 @@
                 <w:right w:val="nil"/>
                 <w:between w:val="nil"/>
               </w:pBdr>
-              <w:spacing w:line="240" w:lineRule="auto"/>
-              <w:rPr>
-                <w:rFonts w:ascii="Open Sans Light" w:hAnsi="Open Sans Light" w:cs="Open Sans Light"/>
-                <w:color w:val="000000" w:themeColor="text1"/>
-                <w:sz w:val="22"/>
-                <w:szCs w:val="22"/>
-              </w:rPr>
-            </w:pPr>
-            <w:r>
-              <w:rPr>
-                <w:rFonts w:ascii="Open Sans Light" w:hAnsi="Open Sans Light" w:cs="Open Sans Light"/>
-                <w:b/>
-                <w:color w:val="000000" w:themeColor="text1"/>
-                <w:sz w:val="22"/>
-                <w:szCs w:val="22"/>
-              </w:rPr>
-              <w:t xml:space="preserve">Blue Giant Interactive,  </w:t>
-            </w:r>
-            <w:r>
-              <w:rPr>
-                <w:rFonts w:ascii="Open Sans Light" w:hAnsi="Open Sans Light" w:cs="Open Sans Light"/>
-                <w:color w:val="000000" w:themeColor="text1"/>
-                <w:sz w:val="22"/>
-                <w:szCs w:val="22"/>
-              </w:rPr>
-              <w:t>Hyderabad,</w:t>
-            </w:r>
-            <w:r>
-              <w:rPr>
-                <w:rFonts w:ascii="Open Sans Light" w:hAnsi="Open Sans Light" w:cs="Open Sans Light"/>
-                <w:color w:val="000000" w:themeColor="text1"/>
-                <w:sz w:val="22"/>
-                <w:szCs w:val="22"/>
-              </w:rPr>
-              <w:t xml:space="preserve"> </w:t>
-            </w:r>
-            <w:r>
-              <w:rPr>
-                <w:rFonts w:ascii="Open Sans Light" w:hAnsi="Open Sans Light" w:cs="Open Sans Light"/>
-                <w:color w:val="000000" w:themeColor="text1"/>
-                <w:sz w:val="22"/>
-                <w:szCs w:val="22"/>
-              </w:rPr>
-              <w:t xml:space="preserve">India                          </w:t>
-            </w:r>
-          </w:p>
-          <w:p>
-            <w:pPr>
+              <w:jc w:val="both"/>
+              <w:rPr>
+                <w:color w:val="auto"/>
+              </w:rPr>
+            </w:pPr>
+            <w:r>
+              <w:rPr>
+                <w:rFonts w:ascii="Open Sans Light" w:hAnsi="Open Sans Light" w:cs="Open Sans Light"/>
+                <w:color w:val="auto"/>
+              </w:rPr>
+              <w:t>Debugging and applying fixes for any defects or bugs that may be detected both at Front and Back end</w:t>
+            </w:r>
+          </w:p>
+          <w:p>
+            <w:pPr>
+              <w:pStyle w:val="ListParagraph"/>
+              <w:numPr>
+                <w:ilvl w:val="0"/>
+                <w:numId w:val="3"/>
+              </w:numPr>
               <w:pBdr>
                 <w:top w:val="nil"/>
                 <w:left w:val="nil"/>
@@ -953,48 +855,74 @@
                 <w:right w:val="nil"/>
                 <w:between w:val="nil"/>
               </w:pBdr>
-              <w:spacing w:before="0" w:line="240" w:lineRule="auto"/>
-              <w:rPr>
-                <w:rFonts w:ascii="Open Sans Light" w:hAnsi="Open Sans Light" w:cs="Open Sans Light"/>
-                <w:i/>
-                <w:color w:val="000000" w:themeColor="text1"/>
-                <w:sz w:val="20"/>
-                <w:szCs w:val="22"/>
-              </w:rPr>
-            </w:pPr>
-            <w:r>
-              <w:rPr>
-                <w:rFonts w:ascii="Open Sans Light" w:hAnsi="Open Sans Light" w:cs="Open Sans Light"/>
-                <w:i/>
-                <w:color w:val="000000" w:themeColor="text1"/>
-                <w:sz w:val="20"/>
-                <w:szCs w:val="22"/>
-              </w:rPr>
-              <w:t>Intern Game Developer</w:t>
-            </w:r>
-          </w:p>
-          <w:p>
-            <w:pPr>
-              <w:pStyle w:val="Heading3"/>
-              <w:spacing w:before="0"/>
-              <w:rPr>
-                <w:i/>
-                <w:color w:val="000000" w:themeColor="text1"/>
-                <w:sz w:val="22"/>
-                <w:szCs w:val="22"/>
-              </w:rPr>
-            </w:pPr>
-            <w:bookmarkStart w:id="5" w:name="_2i0fct3nw0db" w:colFirst="0" w:colLast="0"/>
-            <w:bookmarkEnd w:id="5"/>
-            <w:r>
-              <w:rPr>
-                <w:color w:val="000000" w:themeColor="text1"/>
-              </w:rPr>
-              <w:t>JUNE 2014 - JULY 2014</w:t>
-            </w:r>
-          </w:p>
-          <w:p>
-            <w:pPr>
+              <w:ind w:left="473"/>
+              <w:jc w:val="both"/>
+              <w:rPr>
+                <w:rFonts w:ascii="Open Sans Light" w:hAnsi="Open Sans Light" w:cs="Open Sans Light"/>
+                <w:color w:val="auto"/>
+              </w:rPr>
+            </w:pPr>
+            <w:r>
+              <w:rPr>
+                <w:rFonts w:ascii="Open Sans Light" w:hAnsi="Open Sans Light" w:cs="Open Sans Light"/>
+                <w:color w:val="auto"/>
+              </w:rPr>
+              <w:t xml:space="preserve">Critical resource in performing </w:t>
+            </w:r>
+            <w:r>
+              <w:rPr>
+                <w:rFonts w:ascii="Open Sans Light" w:hAnsi="Open Sans Light" w:cs="Open Sans Light"/>
+                <w:b/>
+                <w:color w:val="auto"/>
+              </w:rPr>
+              <w:t>Data Center Migration</w:t>
+            </w:r>
+            <w:r>
+              <w:rPr>
+                <w:rFonts w:ascii="Open Sans Light" w:hAnsi="Open Sans Light" w:cs="Open Sans Light"/>
+                <w:color w:val="auto"/>
+              </w:rPr>
+              <w:t>,</w:t>
+            </w:r>
+            <w:r>
+              <w:t xml:space="preserve"> </w:t>
+            </w:r>
+            <w:r>
+              <w:rPr>
+                <w:rFonts w:ascii="Open Sans Light" w:hAnsi="Open Sans Light" w:cs="Open Sans Light"/>
+                <w:color w:val="auto"/>
+              </w:rPr>
+              <w:t xml:space="preserve">involving setup of Weblogic and Apache servers and deployment for </w:t>
+            </w:r>
+            <w:r>
+              <w:rPr>
+                <w:rFonts w:ascii="Open Sans Light" w:hAnsi="Open Sans Light" w:cs="Open Sans Light"/>
+                <w:color w:val="auto"/>
+              </w:rPr>
+              <w:t>all</w:t>
+            </w:r>
+            <w:r>
+              <w:rPr>
+                <w:rFonts w:ascii="Open Sans Light" w:hAnsi="Open Sans Light" w:cs="Open Sans Light"/>
+                <w:color w:val="auto"/>
+              </w:rPr>
+              <w:t xml:space="preserve"> </w:t>
+            </w:r>
+            <w:r>
+              <w:rPr>
+                <w:rFonts w:ascii="Open Sans Light" w:hAnsi="Open Sans Light" w:cs="Open Sans Light"/>
+                <w:color w:val="auto"/>
+              </w:rPr>
+              <w:t>environments</w:t>
+            </w:r>
+          </w:p>
+          <w:p>
+            <w:pPr>
+              <w:pStyle w:val="ListParagraph"/>
+              <w:numPr>
+                <w:ilvl w:val="0"/>
+                <w:numId w:val="3"/>
+              </w:numPr>
               <w:pBdr>
                 <w:top w:val="nil"/>
                 <w:left w:val="nil"/>
@@ -1002,6 +930,7 @@
                 <w:right w:val="nil"/>
                 <w:between w:val="nil"/>
               </w:pBdr>
+              <w:ind w:left="473"/>
               <w:jc w:val="both"/>
               <w:rPr>
                 <w:rFonts w:ascii="Open Sans Light" w:hAnsi="Open Sans Light" w:cs="Open Sans Light"/>
@@ -1013,125 +942,61 @@
                 <w:rFonts w:ascii="Open Sans Light" w:hAnsi="Open Sans Light" w:cs="Open Sans Light"/>
                 <w:color w:val="auto"/>
               </w:rPr>
-              <w:t xml:space="preserve">Responsible for </w:t>
-            </w:r>
-            <w:r>
-              <w:rPr>
-                <w:rFonts w:ascii="Open Sans Light" w:hAnsi="Open Sans Light" w:cs="Open Sans Light"/>
-                <w:color w:val="auto"/>
-              </w:rPr>
-              <w:t>development of mechanics</w:t>
-            </w:r>
-            <w:r>
-              <w:rPr>
-                <w:rFonts w:ascii="Open Sans Light" w:hAnsi="Open Sans Light" w:cs="Open Sans Light"/>
-                <w:color w:val="auto"/>
-              </w:rPr>
-              <w:t xml:space="preserve"> and UI of a </w:t>
-            </w:r>
-            <w:r>
-              <w:rPr>
-                <w:rFonts w:ascii="Open Sans Light" w:hAnsi="Open Sans Light" w:cs="Open Sans Light"/>
-                <w:color w:val="auto"/>
-              </w:rPr>
-              <w:t xml:space="preserve">word based RPG puzzle game using </w:t>
-            </w:r>
-            <w:r>
-              <w:rPr>
-                <w:rFonts w:ascii="Open Sans Light" w:hAnsi="Open Sans Light" w:cs="Open Sans Light"/>
-                <w:b/>
-                <w:color w:val="auto"/>
-              </w:rPr>
-              <w:t>Unity Game Engine</w:t>
-            </w:r>
-            <w:r>
-              <w:rPr>
-                <w:rFonts w:ascii="Open Sans Light" w:hAnsi="Open Sans Light" w:cs="Open Sans Light"/>
-                <w:color w:val="auto"/>
-              </w:rPr>
-              <w:t xml:space="preserve"> </w:t>
-            </w:r>
-            <w:r>
-              <w:rPr>
-                <w:rFonts w:ascii="Open Sans Light" w:hAnsi="Open Sans Light" w:cs="Open Sans Light"/>
-                <w:color w:val="auto"/>
-              </w:rPr>
-              <w:t>for</w:t>
-            </w:r>
-            <w:r>
-              <w:rPr>
-                <w:rFonts w:ascii="Open Sans Light" w:hAnsi="Open Sans Light" w:cs="Open Sans Light"/>
-                <w:color w:val="auto"/>
-              </w:rPr>
-              <w:t xml:space="preserve"> the game front end with</w:t>
-            </w:r>
-            <w:r>
-              <w:rPr>
-                <w:rFonts w:ascii="Open Sans Light" w:hAnsi="Open Sans Light" w:cs="Open Sans Light"/>
-                <w:color w:val="auto"/>
-              </w:rPr>
-              <w:t xml:space="preserve"> programming on</w:t>
-            </w:r>
-            <w:r>
-              <w:rPr>
-                <w:rFonts w:ascii="Open Sans Light" w:hAnsi="Open Sans Light" w:cs="Open Sans Light"/>
-                <w:color w:val="auto"/>
-              </w:rPr>
-              <w:t xml:space="preserve"> </w:t>
-            </w:r>
-            <w:r>
-              <w:rPr>
-                <w:rFonts w:ascii="Open Sans Light" w:hAnsi="Open Sans Light" w:cs="Open Sans Light"/>
-                <w:b/>
-                <w:color w:val="auto"/>
-              </w:rPr>
-              <w:t xml:space="preserve">C# and </w:t>
-            </w:r>
-            <w:r>
-              <w:rPr>
-                <w:rFonts w:ascii="Open Sans Light" w:hAnsi="Open Sans Light" w:cs="Open Sans Light"/>
-                <w:b/>
-                <w:color w:val="auto"/>
-              </w:rPr>
-              <w:t>JavaScript</w:t>
-            </w:r>
-            <w:r>
-              <w:rPr>
-                <w:rFonts w:ascii="Open Sans Light" w:hAnsi="Open Sans Light" w:cs="Open Sans Light"/>
-                <w:b/>
-                <w:color w:val="auto"/>
-              </w:rPr>
-              <w:t xml:space="preserve"> (</w:t>
-            </w:r>
-            <w:proofErr w:type="spellStart"/>
-            <w:r>
-              <w:rPr>
-                <w:rFonts w:ascii="Open Sans Light" w:hAnsi="Open Sans Light" w:cs="Open Sans Light"/>
-                <w:b/>
-                <w:color w:val="auto"/>
-              </w:rPr>
-              <w:t>Unityscript</w:t>
-            </w:r>
-            <w:proofErr w:type="spellEnd"/>
-            <w:r>
-              <w:rPr>
-                <w:rFonts w:ascii="Open Sans Light" w:hAnsi="Open Sans Light" w:cs="Open Sans Light"/>
-                <w:b/>
-                <w:color w:val="auto"/>
-              </w:rPr>
-              <w:t>)</w:t>
-            </w:r>
-            <w:r>
-              <w:rPr>
-                <w:rFonts w:ascii="Open Sans Light" w:hAnsi="Open Sans Light" w:cs="Open Sans Light"/>
-                <w:color w:val="auto"/>
-              </w:rPr>
-              <w:t>.</w:t>
-            </w:r>
-          </w:p>
-          <w:p>
-            <w:pPr>
-              <w:pStyle w:val="Heading1"/>
+              <w:t xml:space="preserve">Experienced working in </w:t>
+            </w:r>
+            <w:r>
+              <w:rPr>
+                <w:rFonts w:ascii="Open Sans Light" w:hAnsi="Open Sans Light" w:cs="Open Sans Light"/>
+                <w:color w:val="auto"/>
+              </w:rPr>
+              <w:t xml:space="preserve">large teams </w:t>
+            </w:r>
+            <w:r>
+              <w:rPr>
+                <w:rFonts w:ascii="Open Sans Light" w:hAnsi="Open Sans Light" w:cs="Open Sans Light"/>
+                <w:color w:val="auto"/>
+              </w:rPr>
+              <w:t xml:space="preserve">and </w:t>
+            </w:r>
+            <w:r>
+              <w:rPr>
+                <w:rFonts w:ascii="Open Sans Light" w:hAnsi="Open Sans Light" w:cs="Open Sans Light"/>
+                <w:color w:val="auto"/>
+              </w:rPr>
+              <w:t xml:space="preserve">under </w:t>
+            </w:r>
+            <w:r>
+              <w:rPr>
+                <w:rFonts w:ascii="Open Sans Light" w:hAnsi="Open Sans Light" w:cs="Open Sans Light"/>
+                <w:b/>
+                <w:color w:val="auto"/>
+              </w:rPr>
+              <w:t>Agile methodol</w:t>
+            </w:r>
+            <w:r>
+              <w:rPr>
+                <w:rFonts w:ascii="Open Sans Light" w:hAnsi="Open Sans Light" w:cs="Open Sans Light"/>
+                <w:b/>
+                <w:color w:val="auto"/>
+              </w:rPr>
+              <w:t>o</w:t>
+            </w:r>
+            <w:r>
+              <w:rPr>
+                <w:rFonts w:ascii="Open Sans Light" w:hAnsi="Open Sans Light" w:cs="Open Sans Light"/>
+                <w:b/>
+                <w:color w:val="auto"/>
+              </w:rPr>
+              <w:t>gy</w:t>
+            </w:r>
+          </w:p>
+          <w:p>
+            <w:pPr>
+              <w:pStyle w:val="ListParagraph"/>
+              <w:numPr>
+                <w:ilvl w:val="0"/>
+                <w:numId w:val="3"/>
+              </w:numPr>
               <w:pBdr>
                 <w:top w:val="nil"/>
                 <w:left w:val="nil"/>
@@ -1139,20 +1004,93 @@
                 <w:right w:val="nil"/>
                 <w:between w:val="nil"/>
               </w:pBdr>
-              <w:spacing w:before="360"/>
-              <w:rPr>
-                <w:color w:val="B7B7B7"/>
-              </w:rPr>
-            </w:pPr>
-            <w:bookmarkStart w:id="6" w:name="_yk8luflkpwij" w:colFirst="0" w:colLast="0"/>
-            <w:bookmarkEnd w:id="6"/>
-            <w:r>
-              <w:t>EDUCATION</w:t>
-            </w:r>
-          </w:p>
-          <w:p>
-            <w:pPr>
-              <w:pStyle w:val="Heading2"/>
+              <w:ind w:left="473"/>
+              <w:jc w:val="both"/>
+              <w:rPr>
+                <w:rFonts w:ascii="Open Sans Light" w:hAnsi="Open Sans Light" w:cs="Open Sans Light"/>
+                <w:color w:val="auto"/>
+              </w:rPr>
+            </w:pPr>
+            <w:r>
+              <w:rPr>
+                <w:rFonts w:ascii="Open Sans Light" w:hAnsi="Open Sans Light" w:cs="Open Sans Light"/>
+                <w:color w:val="auto"/>
+              </w:rPr>
+              <w:t>D</w:t>
+            </w:r>
+            <w:r>
+              <w:rPr>
+                <w:rFonts w:ascii="Open Sans Light" w:hAnsi="Open Sans Light" w:cs="Open Sans Light"/>
+                <w:color w:val="auto"/>
+              </w:rPr>
+              <w:t xml:space="preserve">eveloped and received appreciation for </w:t>
+            </w:r>
+            <w:r>
+              <w:rPr>
+                <w:rFonts w:ascii="Open Sans Light" w:hAnsi="Open Sans Light" w:cs="Open Sans Light"/>
+                <w:b/>
+                <w:color w:val="auto"/>
+              </w:rPr>
+              <w:t>numerous innovations</w:t>
+            </w:r>
+            <w:r>
+              <w:rPr>
+                <w:rFonts w:ascii="Open Sans Light" w:hAnsi="Open Sans Light" w:cs="Open Sans Light"/>
+                <w:color w:val="auto"/>
+              </w:rPr>
+              <w:t xml:space="preserve"> that reduced workload and streamlined process</w:t>
+            </w:r>
+          </w:p>
+          <w:p>
+            <w:pPr>
+              <w:spacing w:line="240" w:lineRule="auto"/>
+              <w:rPr>
+                <w:rFonts w:ascii="Open Sans Light" w:hAnsi="Open Sans Light" w:cs="Open Sans Light"/>
+                <w:color w:val="000000" w:themeColor="text1"/>
+                <w:sz w:val="22"/>
+                <w:szCs w:val="22"/>
+              </w:rPr>
+            </w:pPr>
+            <w:r>
+              <w:rPr>
+                <w:rFonts w:ascii="Open Sans Light" w:hAnsi="Open Sans Light" w:cs="Open Sans Light"/>
+                <w:b/>
+                <w:color w:val="000000" w:themeColor="text1"/>
+                <w:sz w:val="22"/>
+                <w:szCs w:val="22"/>
+              </w:rPr>
+              <w:t xml:space="preserve">Blue Giant Interactive,  </w:t>
+            </w:r>
+            <w:r>
+              <w:rPr>
+                <w:rFonts w:ascii="Open Sans Light" w:hAnsi="Open Sans Light" w:cs="Open Sans Light"/>
+                <w:color w:val="000000" w:themeColor="text1"/>
+                <w:sz w:val="22"/>
+                <w:szCs w:val="22"/>
+              </w:rPr>
+              <w:t>Hyderabad,</w:t>
+            </w:r>
+            <w:r>
+              <w:rPr>
+                <w:rFonts w:ascii="Open Sans Light" w:hAnsi="Open Sans Light" w:cs="Open Sans Light"/>
+                <w:color w:val="000000" w:themeColor="text1"/>
+                <w:sz w:val="22"/>
+                <w:szCs w:val="22"/>
+              </w:rPr>
+              <w:t xml:space="preserve"> </w:t>
+            </w:r>
+            <w:r>
+              <w:rPr>
+                <w:rFonts w:ascii="Open Sans Light" w:hAnsi="Open Sans Light" w:cs="Open Sans Light"/>
+                <w:color w:val="000000" w:themeColor="text1"/>
+                <w:sz w:val="22"/>
+                <w:szCs w:val="22"/>
+              </w:rPr>
+              <w:t xml:space="preserve">India                          </w:t>
+            </w:r>
+          </w:p>
+          <w:p>
+            <w:pPr>
               <w:pBdr>
                 <w:top w:val="nil"/>
                 <w:left w:val="nil"/>
@@ -1160,42 +1098,53 @@
                 <w:right w:val="nil"/>
                 <w:between w:val="nil"/>
               </w:pBdr>
-              <w:spacing w:before="240"/>
-              <w:rPr>
-                <w:rFonts w:ascii="Open Sans Light" w:hAnsi="Open Sans Light" w:cs="Open Sans Light"/>
-                <w:b w:val="0"/>
-                <w:color w:val="000000" w:themeColor="text1"/>
-              </w:rPr>
-            </w:pPr>
-            <w:bookmarkStart w:id="7" w:name="_ley6zs8eiyt8" w:colFirst="0" w:colLast="0"/>
-            <w:bookmarkEnd w:id="7"/>
-            <w:r>
-              <w:rPr>
-                <w:rFonts w:ascii="Open Sans Light" w:hAnsi="Open Sans Light" w:cs="Open Sans Light"/>
-                <w:color w:val="000000" w:themeColor="text1"/>
-              </w:rPr>
-              <w:t xml:space="preserve">Madras Institute of Technology, </w:t>
-            </w:r>
-            <w:r>
-              <w:rPr>
-                <w:rFonts w:ascii="Open Sans Light" w:hAnsi="Open Sans Light" w:cs="Open Sans Light"/>
-                <w:b w:val="0"/>
-                <w:color w:val="000000" w:themeColor="text1"/>
-              </w:rPr>
-              <w:t>Chenn</w:t>
-            </w:r>
-            <w:r>
-              <w:rPr>
-                <w:rFonts w:ascii="Open Sans Light" w:hAnsi="Open Sans Light" w:cs="Open Sans Light"/>
-                <w:b w:val="0"/>
-                <w:color w:val="000000" w:themeColor="text1"/>
-              </w:rPr>
-              <w:t xml:space="preserve">ai, India </w:t>
-            </w:r>
-          </w:p>
-          <w:p>
-            <w:pPr>
-              <w:pStyle w:val="Heading2"/>
+              <w:spacing w:before="0" w:line="240" w:lineRule="auto"/>
+              <w:rPr>
+                <w:rFonts w:ascii="Open Sans Light" w:hAnsi="Open Sans Light" w:cs="Open Sans Light"/>
+                <w:i/>
+                <w:color w:val="000000" w:themeColor="text1"/>
+                <w:sz w:val="20"/>
+                <w:szCs w:val="22"/>
+              </w:rPr>
+            </w:pPr>
+            <w:r>
+              <w:rPr>
+                <w:rFonts w:ascii="Open Sans Light" w:hAnsi="Open Sans Light" w:cs="Open Sans Light"/>
+                <w:i/>
+                <w:color w:val="000000" w:themeColor="text1"/>
+                <w:sz w:val="20"/>
+                <w:szCs w:val="22"/>
+              </w:rPr>
+              <w:t>Intern Game Developer</w:t>
+            </w:r>
+          </w:p>
+          <w:p>
+            <w:pPr>
+              <w:pStyle w:val="Heading3"/>
+              <w:pBdr>
+                <w:bottom w:val="single" w:sz="4" w:space="1" w:color="0070C0"/>
+              </w:pBdr>
+              <w:spacing w:before="0"/>
+              <w:rPr>
+                <w:b/>
+                <w:i/>
+                <w:color w:val="000000" w:themeColor="text1"/>
+                <w:sz w:val="22"/>
+                <w:szCs w:val="22"/>
+              </w:rPr>
+            </w:pPr>
+            <w:bookmarkStart w:id="5" w:name="_2i0fct3nw0db" w:colFirst="0" w:colLast="0"/>
+            <w:bookmarkEnd w:id="5"/>
+            <w:r>
+              <w:rPr>
+                <w:b/>
+                <w:color w:val="000000" w:themeColor="text1"/>
+              </w:rPr>
+              <w:t>JUNE 2014 - JULY 2014</w:t>
+            </w:r>
+          </w:p>
+          <w:p>
+            <w:pPr>
               <w:pBdr>
                 <w:top w:val="nil"/>
                 <w:left w:val="nil"/>
@@ -1203,35 +1152,127 @@
                 <w:right w:val="nil"/>
                 <w:between w:val="nil"/>
               </w:pBdr>
-              <w:spacing w:before="0"/>
-              <w:rPr>
-                <w:rFonts w:ascii="Open Sans Light" w:hAnsi="Open Sans Light" w:cs="Open Sans Light"/>
-                <w:b w:val="0"/>
-                <w:i/>
-                <w:color w:val="000000" w:themeColor="text1"/>
-              </w:rPr>
-            </w:pPr>
-            <w:r>
-              <w:rPr>
-                <w:rFonts w:ascii="Open Sans Light" w:hAnsi="Open Sans Light" w:cs="Open Sans Light"/>
-                <w:b w:val="0"/>
-                <w:color w:val="000000" w:themeColor="text1"/>
-              </w:rPr>
-              <w:t xml:space="preserve">— </w:t>
-            </w:r>
-            <w:r>
-              <w:rPr>
-                <w:rFonts w:ascii="Open Sans Light" w:hAnsi="Open Sans Light" w:cs="Open Sans Light"/>
-                <w:b w:val="0"/>
-                <w:i/>
-                <w:color w:val="000000" w:themeColor="text1"/>
-              </w:rPr>
-              <w:t>Bachelors in Computer Science and Engineering</w:t>
-            </w:r>
-          </w:p>
-          <w:p>
-            <w:pPr>
-              <w:pStyle w:val="Heading3"/>
+              <w:jc w:val="both"/>
+              <w:rPr>
+                <w:rFonts w:ascii="Open Sans Light" w:hAnsi="Open Sans Light" w:cs="Open Sans Light"/>
+                <w:color w:val="auto"/>
+              </w:rPr>
+            </w:pPr>
+            <w:r>
+              <w:rPr>
+                <w:rFonts w:ascii="Open Sans Light" w:hAnsi="Open Sans Light" w:cs="Open Sans Light"/>
+                <w:color w:val="auto"/>
+              </w:rPr>
+              <w:t xml:space="preserve">Responsible for </w:t>
+            </w:r>
+            <w:r>
+              <w:rPr>
+                <w:rFonts w:ascii="Open Sans Light" w:hAnsi="Open Sans Light" w:cs="Open Sans Light"/>
+                <w:color w:val="auto"/>
+              </w:rPr>
+              <w:t>development of mechanics</w:t>
+            </w:r>
+            <w:r>
+              <w:rPr>
+                <w:rFonts w:ascii="Open Sans Light" w:hAnsi="Open Sans Light" w:cs="Open Sans Light"/>
+                <w:color w:val="auto"/>
+              </w:rPr>
+              <w:t xml:space="preserve"> and UI of a </w:t>
+            </w:r>
+            <w:r>
+              <w:rPr>
+                <w:rFonts w:ascii="Open Sans Light" w:hAnsi="Open Sans Light" w:cs="Open Sans Light"/>
+                <w:color w:val="auto"/>
+              </w:rPr>
+              <w:t xml:space="preserve">word based RPG puzzle game using </w:t>
+            </w:r>
+            <w:r>
+              <w:rPr>
+                <w:rFonts w:ascii="Open Sans Light" w:hAnsi="Open Sans Light" w:cs="Open Sans Light"/>
+                <w:b/>
+                <w:color w:val="auto"/>
+              </w:rPr>
+              <w:t>Unity Game Engine</w:t>
+            </w:r>
+            <w:r>
+              <w:rPr>
+                <w:rFonts w:ascii="Open Sans Light" w:hAnsi="Open Sans Light" w:cs="Open Sans Light"/>
+                <w:color w:val="auto"/>
+              </w:rPr>
+              <w:t xml:space="preserve"> </w:t>
+            </w:r>
+            <w:r>
+              <w:rPr>
+                <w:rFonts w:ascii="Open Sans Light" w:hAnsi="Open Sans Light" w:cs="Open Sans Light"/>
+                <w:color w:val="auto"/>
+              </w:rPr>
+              <w:t xml:space="preserve">, </w:t>
+            </w:r>
+            <w:r>
+              <w:rPr>
+                <w:rFonts w:ascii="Open Sans Light" w:hAnsi="Open Sans Light" w:cs="Open Sans Light"/>
+                <w:color w:val="auto"/>
+              </w:rPr>
+              <w:t>programming on</w:t>
+            </w:r>
+            <w:r>
+              <w:rPr>
+                <w:rFonts w:ascii="Open Sans Light" w:hAnsi="Open Sans Light" w:cs="Open Sans Light"/>
+                <w:color w:val="auto"/>
+              </w:rPr>
+              <w:t xml:space="preserve"> </w:t>
+            </w:r>
+            <w:r>
+              <w:rPr>
+                <w:rFonts w:ascii="Open Sans Light" w:hAnsi="Open Sans Light" w:cs="Open Sans Light"/>
+                <w:b/>
+                <w:color w:val="auto"/>
+              </w:rPr>
+              <w:t xml:space="preserve">C# and </w:t>
+            </w:r>
+            <w:r>
+              <w:rPr>
+                <w:rFonts w:ascii="Open Sans Light" w:hAnsi="Open Sans Light" w:cs="Open Sans Light"/>
+                <w:b/>
+                <w:color w:val="auto"/>
+              </w:rPr>
+              <w:t>JavaScript</w:t>
+            </w:r>
+            <w:r>
+              <w:rPr>
+                <w:rFonts w:ascii="Open Sans Light" w:hAnsi="Open Sans Light" w:cs="Open Sans Light"/>
+                <w:b/>
+                <w:color w:val="auto"/>
+              </w:rPr>
+              <w:t xml:space="preserve"> (Unity</w:t>
+            </w:r>
+            <w:r>
+              <w:rPr>
+                <w:rFonts w:ascii="Open Sans Light" w:hAnsi="Open Sans Light" w:cs="Open Sans Light"/>
+                <w:b/>
+                <w:color w:val="auto"/>
+              </w:rPr>
+              <w:t>S</w:t>
+            </w:r>
+            <w:r>
+              <w:rPr>
+                <w:rFonts w:ascii="Open Sans Light" w:hAnsi="Open Sans Light" w:cs="Open Sans Light"/>
+                <w:b/>
+                <w:color w:val="auto"/>
+              </w:rPr>
+              <w:t>cript)</w:t>
+            </w:r>
+            <w:r>
+              <w:rPr>
+                <w:rFonts w:ascii="Open Sans Light" w:hAnsi="Open Sans Light" w:cs="Open Sans Light"/>
+                <w:color w:val="auto"/>
+              </w:rPr>
+              <w:t>.</w:t>
+            </w:r>
+          </w:p>
+          <w:p>
+            <w:pPr>
+              <w:pStyle w:val="Heading1"/>
               <w:pBdr>
                 <w:top w:val="nil"/>
                 <w:left w:val="nil"/>
@@ -1239,22 +1280,20 @@
                 <w:right w:val="nil"/>
                 <w:between w:val="nil"/>
               </w:pBdr>
-              <w:spacing w:before="0"/>
-              <w:rPr>
-                <w:color w:val="000000" w:themeColor="text1"/>
-              </w:rPr>
-            </w:pPr>
-            <w:bookmarkStart w:id="8" w:name="_7vtcyzeczjot" w:colFirst="0" w:colLast="0"/>
-            <w:bookmarkEnd w:id="8"/>
-            <w:r>
-              <w:rPr>
-                <w:color w:val="000000" w:themeColor="text1"/>
-              </w:rPr>
-              <w:t>AUGUST 2011 - APRIL 2015</w:t>
-            </w:r>
-          </w:p>
-          <w:p>
-            <w:pPr>
+              <w:spacing w:before="120"/>
+              <w:rPr>
+                <w:color w:val="B7B7B7"/>
+              </w:rPr>
+            </w:pPr>
+            <w:bookmarkStart w:id="6" w:name="_yk8luflkpwij" w:colFirst="0" w:colLast="0"/>
+            <w:bookmarkEnd w:id="6"/>
+            <w:r>
+              <w:t>EDUCATION</w:t>
+            </w:r>
+          </w:p>
+          <w:p>
+            <w:pPr>
+              <w:pStyle w:val="Heading2"/>
               <w:pBdr>
                 <w:top w:val="nil"/>
                 <w:left w:val="nil"/>
@@ -1262,22 +1301,42 @@
                 <w:right w:val="nil"/>
                 <w:between w:val="nil"/>
               </w:pBdr>
-              <w:rPr>
-                <w:rFonts w:ascii="Open Sans Light" w:hAnsi="Open Sans Light" w:cs="Open Sans Light"/>
-                <w:color w:val="auto"/>
-              </w:rPr>
-            </w:pPr>
-            <w:r>
-              <w:rPr>
-                <w:rFonts w:ascii="Open Sans Light" w:hAnsi="Open Sans Light" w:cs="Open Sans Light"/>
-                <w:color w:val="auto"/>
-              </w:rPr>
-              <w:t>CGPA : 7.5 / 10</w:t>
-            </w:r>
-          </w:p>
-          <w:p>
-            <w:pPr>
-              <w:pStyle w:val="Heading1"/>
+              <w:spacing w:before="0"/>
+              <w:rPr>
+                <w:rFonts w:ascii="Open Sans Light" w:hAnsi="Open Sans Light" w:cs="Open Sans Light"/>
+                <w:b w:val="0"/>
+                <w:color w:val="000000" w:themeColor="text1"/>
+              </w:rPr>
+            </w:pPr>
+            <w:bookmarkStart w:id="7" w:name="_ley6zs8eiyt8" w:colFirst="0" w:colLast="0"/>
+            <w:bookmarkEnd w:id="7"/>
+            <w:r>
+              <w:rPr>
+                <w:rFonts w:ascii="Open Sans Light" w:hAnsi="Open Sans Light" w:cs="Open Sans Light"/>
+                <w:color w:val="000000" w:themeColor="text1"/>
+              </w:rPr>
+              <w:t xml:space="preserve">Madras Institute of Technology, </w:t>
+            </w:r>
+            <w:r>
+              <w:rPr>
+                <w:rFonts w:ascii="Open Sans Light" w:hAnsi="Open Sans Light" w:cs="Open Sans Light"/>
+                <w:b w:val="0"/>
+                <w:color w:val="000000" w:themeColor="text1"/>
+              </w:rPr>
+              <w:t>Chenn</w:t>
+            </w:r>
+            <w:r>
+              <w:rPr>
+                <w:rFonts w:ascii="Open Sans Light" w:hAnsi="Open Sans Light" w:cs="Open Sans Light"/>
+                <w:b w:val="0"/>
+                <w:color w:val="000000" w:themeColor="text1"/>
+              </w:rPr>
+              <w:t xml:space="preserve">ai, India </w:t>
+            </w:r>
+          </w:p>
+          <w:p>
+            <w:pPr>
+              <w:pStyle w:val="Heading2"/>
               <w:pBdr>
                 <w:top w:val="nil"/>
                 <w:left w:val="nil"/>
@@ -1285,12 +1344,117 @@
                 <w:right w:val="nil"/>
                 <w:between w:val="nil"/>
               </w:pBdr>
-              <w:spacing w:before="240"/>
+              <w:spacing w:before="0"/>
+              <w:rPr>
+                <w:rFonts w:ascii="Open Sans Light" w:hAnsi="Open Sans Light" w:cs="Open Sans Light"/>
+                <w:b w:val="0"/>
+                <w:i/>
+                <w:color w:val="000000" w:themeColor="text1"/>
+              </w:rPr>
+            </w:pPr>
+            <w:r>
+              <w:rPr>
+                <w:rFonts w:ascii="Open Sans Light" w:hAnsi="Open Sans Light" w:cs="Open Sans Light"/>
+                <w:b w:val="0"/>
+                <w:color w:val="000000" w:themeColor="text1"/>
+              </w:rPr>
+              <w:t xml:space="preserve">— </w:t>
+            </w:r>
+            <w:r>
+              <w:rPr>
+                <w:rFonts w:ascii="Open Sans Light" w:hAnsi="Open Sans Light" w:cs="Open Sans Light"/>
+                <w:b w:val="0"/>
+                <w:i/>
+                <w:color w:val="000000" w:themeColor="text1"/>
+              </w:rPr>
+              <w:t>Bachelors in Computer Science and Engineering</w:t>
+            </w:r>
+          </w:p>
+          <w:p>
+            <w:pPr>
+              <w:pStyle w:val="Heading3"/>
+              <w:pBdr>
+                <w:top w:val="nil"/>
+                <w:left w:val="nil"/>
+                <w:bottom w:val="nil"/>
+                <w:right w:val="nil"/>
+                <w:between w:val="nil"/>
+              </w:pBdr>
+              <w:spacing w:before="0" w:after="0"/>
+              <w:rPr>
+                <w:color w:val="000000" w:themeColor="text1"/>
+              </w:rPr>
+            </w:pPr>
+            <w:bookmarkStart w:id="8" w:name="_7vtcyzeczjot" w:colFirst="0" w:colLast="0"/>
+            <w:bookmarkEnd w:id="8"/>
+            <w:r>
+              <w:rPr>
+                <w:color w:val="000000" w:themeColor="text1"/>
+              </w:rPr>
+              <w:t>AUGUST 2011 - APRIL 2015</w:t>
+            </w:r>
+          </w:p>
+          <w:p>
+            <w:pPr>
+              <w:pBdr>
+                <w:top w:val="nil"/>
+                <w:left w:val="nil"/>
+                <w:bottom w:val="nil"/>
+                <w:right w:val="nil"/>
+                <w:between w:val="nil"/>
+              </w:pBdr>
+              <w:spacing w:before="0"/>
+              <w:rPr>
+                <w:rFonts w:ascii="Open Sans Light" w:hAnsi="Open Sans Light" w:cs="Open Sans Light"/>
+                <w:b/>
+                <w:color w:val="auto"/>
+              </w:rPr>
+            </w:pPr>
+            <w:r>
+              <w:rPr>
+                <w:rFonts w:ascii="Open Sans Light" w:hAnsi="Open Sans Light" w:cs="Open Sans Light"/>
+                <w:b/>
+                <w:color w:val="auto"/>
+              </w:rPr>
+              <w:t>CGPA : 7.41</w:t>
+            </w:r>
+            <w:r>
+              <w:rPr>
+                <w:rFonts w:ascii="Open Sans Light" w:hAnsi="Open Sans Light" w:cs="Open Sans Light"/>
+                <w:b/>
+                <w:color w:val="auto"/>
+              </w:rPr>
+              <w:t xml:space="preserve"> / 10</w:t>
+            </w:r>
+          </w:p>
+          <w:p>
+            <w:pPr>
+              <w:pStyle w:val="Heading1"/>
+              <w:pBdr>
+                <w:top w:val="nil"/>
+                <w:left w:val="nil"/>
+                <w:bottom w:val="nil"/>
+                <w:right w:val="nil"/>
+                <w:between w:val="nil"/>
+              </w:pBdr>
+              <w:spacing w:before="120"/>
             </w:pPr>
             <w:bookmarkStart w:id="9" w:name="_jhv78pp9wtzd" w:colFirst="0" w:colLast="0"/>
             <w:bookmarkEnd w:id="9"/>
             <w:r>
-              <w:t xml:space="preserve">MISC. </w:t>
+              <w:t>M</w:t>
+            </w:r>
+            <w:r>
+              <w:t>ISCELLAN</w:t>
+            </w:r>
+            <w:r>
+              <w:t>E</w:t>
+            </w:r>
+            <w:r>
+              <w:t>OUS</w:t>
+            </w:r>
+            <w:r>
+              <w:t xml:space="preserve"> </w:t>
             </w:r>
             <w:r>
               <w:t>PROJECTS</w:t>
@@ -1303,7 +1467,7 @@
                 <w:ilvl w:val="0"/>
                 <w:numId w:val="1"/>
               </w:numPr>
-              <w:spacing w:before="240"/>
+              <w:spacing w:before="0"/>
               <w:ind w:left="283" w:hanging="283"/>
               <w:rPr>
                 <w:rFonts w:ascii="Open Sans Light" w:hAnsi="Open Sans Light" w:cs="Open Sans Light"/>
@@ -1378,6 +1542,28 @@
                 <w:sz w:val="20"/>
                 <w:szCs w:val="20"/>
               </w:rPr>
+              <w:t>JavaScript,</w:t>
+            </w:r>
+            <w:r>
+              <w:rPr>
+                <w:rFonts w:ascii="Open Sans" w:hAnsi="Open Sans" w:cs="Open Sans"/>
+                <w:b w:val="0"/>
+                <w:i/>
+                <w:color w:val="000000" w:themeColor="text1"/>
+                <w:sz w:val="20"/>
+                <w:szCs w:val="20"/>
+              </w:rPr>
+              <w:t xml:space="preserve"> </w:t>
+            </w:r>
+            <w:r>
+              <w:rPr>
+                <w:rFonts w:ascii="Open Sans" w:hAnsi="Open Sans" w:cs="Open Sans"/>
+                <w:b w:val="0"/>
+                <w:i/>
+                <w:color w:val="000000" w:themeColor="text1"/>
+                <w:sz w:val="20"/>
+                <w:szCs w:val="20"/>
+              </w:rPr>
               <w:t>React Native</w:t>
             </w:r>
             <w:r>
@@ -1406,14 +1592,6 @@
                 <w:color w:val="000000" w:themeColor="text1"/>
               </w:rPr>
               <w:t xml:space="preserve">       </w:t>
-            </w:r>
-            <w:r>
-              <w:rPr>
-                <w:rFonts w:ascii="Open Sans Light" w:hAnsi="Open Sans Light" w:cs="Open Sans Light"/>
-                <w:i/>
-                <w:color w:val="000000" w:themeColor="text1"/>
-              </w:rPr>
-              <w:t xml:space="preserve">Pet project </w:t>
             </w:r>
             <w:r>
               <w:rPr>
@@ -1439,6 +1617,7 @@
                 <w:ilvl w:val="0"/>
                 <w:numId w:val="1"/>
               </w:numPr>
+              <w:spacing w:before="120"/>
               <w:ind w:left="283"/>
               <w:rPr>
                 <w:rFonts w:ascii="Open Sans Light" w:hAnsi="Open Sans Light" w:cs="Open Sans Light"/>
@@ -1517,7 +1696,29 @@
                 <w:sz w:val="20"/>
                 <w:szCs w:val="20"/>
               </w:rPr>
-              <w:t>Unity,</w:t>
+              <w:t>Unity</w:t>
+            </w:r>
+            <w:r>
+              <w:rPr>
+                <w:rFonts w:ascii="Open Sans" w:hAnsi="Open Sans" w:cs="Open Sans"/>
+                <w:b w:val="0"/>
+                <w:i/>
+                <w:color w:val="000000" w:themeColor="text1"/>
+                <w:sz w:val="20"/>
+                <w:szCs w:val="20"/>
+              </w:rPr>
+              <w:t>3D</w:t>
+            </w:r>
+            <w:r>
+              <w:rPr>
+                <w:rFonts w:ascii="Open Sans" w:hAnsi="Open Sans" w:cs="Open Sans"/>
+                <w:b w:val="0"/>
+                <w:i/>
+                <w:color w:val="000000" w:themeColor="text1"/>
+                <w:sz w:val="20"/>
+                <w:szCs w:val="20"/>
+              </w:rPr>
+              <w:t>,</w:t>
             </w:r>
             <w:r>
               <w:rPr>
@@ -1614,7 +1815,7 @@
               <w:pBdr>
                 <w:left w:val="single" w:sz="18" w:space="4" w:color="2079C7"/>
               </w:pBdr>
-              <w:spacing w:before="360"/>
+              <w:spacing w:before="120"/>
             </w:pPr>
             <w:bookmarkStart w:id="12" w:name="_ca0awj8022e2" w:colFirst="0" w:colLast="0"/>
             <w:bookmarkEnd w:id="12"/>
@@ -1667,7 +1868,6 @@
                 <w:color w:val="auto"/>
               </w:rPr>
             </w:pPr>
-            <w:proofErr w:type="spellStart"/>
             <w:r>
               <w:rPr>
                 <w:rFonts w:ascii="Open Sans" w:hAnsi="Open Sans" w:cs="Open Sans"/>
@@ -1680,9 +1880,8 @@
                 <w:rFonts w:ascii="Open Sans" w:hAnsi="Open Sans" w:cs="Open Sans"/>
                 <w:color w:val="auto"/>
               </w:rPr>
-              <w:t>script</w:t>
-            </w:r>
-            <w:proofErr w:type="spellEnd"/>
+              <w:t>Script</w:t>
+            </w:r>
             <w:r>
               <w:rPr>
                 <w:rFonts w:ascii="Open Sans" w:hAnsi="Open Sans" w:cs="Open Sans"/>
@@ -1845,6 +2044,13 @@
               </w:rPr>
               <w:t>Unity3D, Eclipse, Visual Studio, Spring Tool Suite</w:t>
             </w:r>
+            <w:r>
+              <w:rPr>
+                <w:rFonts w:ascii="Open Sans" w:hAnsi="Open Sans" w:cs="Open Sans"/>
+                <w:color w:val="auto"/>
+              </w:rPr>
+              <w:t>, SQL Workbench</w:t>
+            </w:r>
           </w:p>
           <w:p>
             <w:pPr>
@@ -1876,6 +2082,15 @@
               <w:spacing w:before="0" w:line="240" w:lineRule="auto"/>
               <w:jc w:val="both"/>
             </w:pPr>
+            <w:r>
+              <w:rPr>
+                <w:rFonts w:ascii="Open Sans" w:eastAsia="Open Sans" w:hAnsi="Open Sans" w:cs="Open Sans"/>
+                <w:b/>
+                <w:sz w:val="16"/>
+                <w:szCs w:val="16"/>
+              </w:rPr>
+              <w:t xml:space="preserve">3 x </w:t>
+            </w:r>
             <w:r>
               <w:rPr>
                 <w:rFonts w:ascii="Open Sans" w:eastAsia="Open Sans" w:hAnsi="Open Sans" w:cs="Open Sans"/>
@@ -2342,7 +2557,7 @@
   <w:abstractNum w:abstractNumId="1" w15:restartNumberingAfterBreak="0">
     <w:nsid w:val="187908D4"/>
     <w:multiLevelType w:val="hybridMultilevel"/>
-    <w:tmpl w:val="E08E28C0"/>
+    <w:tmpl w:val="F9C6ADD2"/>
     <w:lvl w:ilvl="0" w:tplc="40090005">
       <w:start w:val="1"/>
       <w:numFmt w:val="bullet"/>
@@ -2355,7 +2570,7 @@
         <w:rFonts w:ascii="Wingdings" w:hAnsi="Wingdings" w:hint="default"/>
       </w:rPr>
     </w:lvl>
-    <w:lvl w:ilvl="1" w:tplc="40090003" w:tentative="1">
+    <w:lvl w:ilvl="1" w:tplc="40090003">
       <w:start w:val="1"/>
       <w:numFmt w:val="bullet"/>
       <w:lvlText w:val="o"/>
@@ -3530,7 +3745,7 @@
 </file>
 
 <file path=customXml/itemProps1.xml><?xml version="1.0" encoding="utf-8"?>
-<ds:datastoreItem xmlns:ds="http://schemas.openxmlformats.org/officeDocument/2006/customXml" ds:itemID="{EBE724E5-D58B-4248-94C0-D4EEE607078A}">
+<ds:datastoreItem xmlns:ds="http://schemas.openxmlformats.org/officeDocument/2006/customXml" ds:itemID="{02F4FE41-ADCA-4204-861D-27CBBA370318}">
   <ds:schemaRefs>
     <ds:schemaRef ds:uri="http://schemas.openxmlformats.org/officeDocument/2006/bibliography"/>
   </ds:schemaRefs>

</xml_diff>